<commit_message>
View & Router component updates
</commit_message>
<xml_diff>
--- a/includes/docs/j.Chivington.WS.Cover.docx
+++ b/includes/docs/j.Chivington.WS.Cover.docx
@@ -97,8 +97,10 @@
           <w:sz w:val="23"/>
           <w:szCs w:val="23"/>
         </w:rPr>
-        <w:t>This coming quarter I will be enrolled 15 or 21 credit hours, with classes in calculus, computer science, Chinese and hopefully physics.</w:t>
+        <w:t>This coming quarter I will be enrolled 21 credit hours, with classes in calculus, computer science, Chinese and physics.</w:t>
       </w:r>
+      <w:bookmarkStart w:id="0" w:name="_GoBack"/>
+      <w:bookmarkEnd w:id="0"/>
     </w:p>
     <w:p>
       <w:pPr>
@@ -190,18 +192,7 @@
           <w:sz w:val="23"/>
           <w:szCs w:val="23"/>
         </w:rPr>
-        <w:t>, I am a convers</w:t>
-      </w:r>
-      <w:bookmarkStart w:id="0" w:name="_GoBack"/>
-      <w:bookmarkEnd w:id="0"/>
-      <w:r>
-        <w:rPr>
-          <w:rFonts w:asciiTheme="majorHAnsi" w:eastAsia="Calibri" w:hAnsiTheme="majorHAnsi" w:cstheme="majorHAnsi"/>
-          <w:color w:val="222222"/>
-          <w:sz w:val="23"/>
-          <w:szCs w:val="23"/>
-        </w:rPr>
-        <w:t xml:space="preserve">ational Spanish speaker, a beginner in several other languages, and I enjoy connecting with people from different cultures and backgrounds. It would be a rewarding experience to work </w:t>
+        <w:t xml:space="preserve">, I am a conversational Spanish speaker, a beginner in several other languages, and I enjoy connecting with people from different cultures and backgrounds. It would be a rewarding experience to work </w:t>
       </w:r>
       <w:r>
         <w:rPr>

</xml_diff>